<commit_message>
Did LEVEL 3 Requirements
</commit_message>
<xml_diff>
--- a/Topic C - Computers and Society/Case C.2  Bitcoin Mining.docx
+++ b/Topic C - Computers and Society/Case C.2  Bitcoin Mining.docx
@@ -1,6 +1,6 @@
 
 <file path=word/document.xml><?xml version="1.0" encoding="utf-8"?>
-<w:document xmlns:wpc="http://schemas.microsoft.com/office/word/2010/wordprocessingCanvas" xmlns:cx="http://schemas.microsoft.com/office/drawing/2014/chartex" xmlns:cx1="http://schemas.microsoft.com/office/drawing/2015/9/8/chartex" xmlns:cx2="http://schemas.microsoft.com/office/drawing/2015/10/21/chartex" xmlns:cx3="http://schemas.microsoft.com/office/drawing/2016/5/9/chartex" xmlns:cx4="http://schemas.microsoft.com/office/drawing/2016/5/10/chartex" xmlns:cx5="http://schemas.microsoft.com/office/drawing/2016/5/11/chartex" xmlns:cx6="http://schemas.microsoft.com/office/drawing/2016/5/12/chartex" xmlns:cx7="http://schemas.microsoft.com/office/drawing/2016/5/13/chartex" xmlns:cx8="http://schemas.microsoft.com/office/drawing/2016/5/14/chartex" xmlns:mc="http://schemas.openxmlformats.org/markup-compatibility/2006" xmlns:aink="http://schemas.microsoft.com/office/drawing/2016/ink" xmlns:am3d="http://schemas.microsoft.com/office/drawing/2017/model3d" xmlns:o="urn:schemas-microsoft-com:office:office" xmlns:r="http://schemas.openxmlformats.org/officeDocument/2006/relationships" xmlns:m="http://schemas.openxmlformats.org/officeDocument/2006/math" xmlns:v="urn:schemas-microsoft-com:vml" xmlns:wp14="http://schemas.microsoft.com/office/word/2010/wordprocessingDrawing" xmlns:wp="http://schemas.openxmlformats.org/drawingml/2006/wordprocessingDrawing" xmlns:w10="urn:schemas-microsoft-com:office:word" xmlns:w="http://schemas.openxmlformats.org/wordprocessingml/2006/main" xmlns:w14="http://schemas.microsoft.com/office/word/2010/wordml" xmlns:w15="http://schemas.microsoft.com/office/word/2012/wordml" xmlns:w16cid="http://schemas.microsoft.com/office/word/2016/wordml/cid" xmlns:w16se="http://schemas.microsoft.com/office/word/2015/wordml/symex" xmlns:wpg="http://schemas.microsoft.com/office/word/2010/wordprocessingGroup" xmlns:wpi="http://schemas.microsoft.com/office/word/2010/wordprocessingInk" xmlns:wne="http://schemas.microsoft.com/office/word/2006/wordml" xmlns:wps="http://schemas.microsoft.com/office/word/2010/wordprocessingShape" mc:Ignorable="w14 w15 w16se w16cid wp14">
+<w:document xmlns:wpc="http://schemas.microsoft.com/office/word/2010/wordprocessingCanvas" xmlns:mc="http://schemas.openxmlformats.org/markup-compatibility/2006" xmlns:o="urn:schemas-microsoft-com:office:office" xmlns:r="http://schemas.openxmlformats.org/officeDocument/2006/relationships" xmlns:m="http://schemas.openxmlformats.org/officeDocument/2006/math" xmlns:v="urn:schemas-microsoft-com:vml" xmlns:wp14="http://schemas.microsoft.com/office/word/2010/wordprocessingDrawing" xmlns:wp="http://schemas.openxmlformats.org/drawingml/2006/wordprocessingDrawing" xmlns:w10="urn:schemas-microsoft-com:office:word" xmlns:w="http://schemas.openxmlformats.org/wordprocessingml/2006/main" xmlns:w14="http://schemas.microsoft.com/office/word/2010/wordml" xmlns:w15="http://schemas.microsoft.com/office/word/2012/wordml" xmlns:wpg="http://schemas.microsoft.com/office/word/2010/wordprocessingGroup" xmlns:wpi="http://schemas.microsoft.com/office/word/2010/wordprocessingInk" xmlns:wne="http://schemas.microsoft.com/office/word/2006/wordml" xmlns:wps="http://schemas.microsoft.com/office/word/2010/wordprocessingShape" mc:Ignorable="w14 w15 wp14">
   <w:body>
     <w:p>
       <w:pPr>
@@ -35,7 +35,7 @@
           <w:numId w:val="5"/>
         </w:numPr>
       </w:pPr>
-      <w:hyperlink r:id="rId7" w:history="1">
+      <w:hyperlink r:id="rId8" w:history="1">
         <w:r>
           <w:rPr>
             <w:rStyle w:val="Hyperlink"/>
@@ -57,7 +57,7 @@
           <w:numId w:val="5"/>
         </w:numPr>
       </w:pPr>
-      <w:hyperlink r:id="rId8" w:history="1">
+      <w:hyperlink r:id="rId9" w:history="1">
         <w:r>
           <w:rPr>
             <w:rStyle w:val="Hyperlink"/>
@@ -80,7 +80,7 @@
           <w:numId w:val="5"/>
         </w:numPr>
       </w:pPr>
-      <w:hyperlink r:id="rId9" w:history="1">
+      <w:hyperlink r:id="rId10" w:history="1">
         <w:r>
           <w:rPr>
             <w:rStyle w:val="Hyperlink"/>
@@ -124,7 +124,7 @@
           <w:sz w:val="22"/>
         </w:rPr>
       </w:pPr>
-      <w:hyperlink r:id="rId10" w:history="1">
+      <w:hyperlink r:id="rId11" w:history="1">
         <w:r>
           <w:rPr>
             <w:rStyle w:val="Hyperlink"/>
@@ -197,23 +197,7 @@
           <w:b/>
           <w:sz w:val="22"/>
         </w:rPr>
-        <w:t xml:space="preserve">List three ways </w:t>
-      </w:r>
-      <w:proofErr w:type="gramStart"/>
-      <w:r>
-        <w:rPr>
-          <w:b/>
-          <w:sz w:val="22"/>
-        </w:rPr>
-        <w:t>that  “</w:t>
-      </w:r>
-      <w:proofErr w:type="gramEnd"/>
-      <w:r>
-        <w:rPr>
-          <w:b/>
-          <w:sz w:val="22"/>
-        </w:rPr>
-        <w:t>cryptocurrencies” (e.g. Bitcoin) are different from traditional currencies (money).</w:t>
+        <w:t>List three ways that  “cryptocurrencies” (e.g. Bitcoin) are different from traditional currencies (money).</w:t>
       </w:r>
     </w:p>
     <w:p>
@@ -312,6 +296,7 @@
         <w:rPr>
           <w:sz w:val="22"/>
         </w:rPr>
+        <w:lastRenderedPageBreak/>
         <w:t>The advantage Bitcoin has over PayPal is the ability to be private. People do not have to share their email when using Bitcoin.</w:t>
       </w:r>
     </w:p>
@@ -519,7 +504,6 @@
           <w:b/>
           <w:sz w:val="22"/>
         </w:rPr>
-        <w:lastRenderedPageBreak/>
         <w:t xml:space="preserve">Many people claim that the use of "cryptocurrencies" should be restricted because they make it easier for criminals to hide their actions. Is this a valid point of view? Write a SOP to support your </w:t>
       </w:r>
       <w:r>
@@ -553,55 +537,52 @@
         <w:ind w:left="720"/>
         <w:rPr>
           <w:sz w:val="22"/>
-        </w:rPr>
-      </w:pPr>
-      <w:r>
-        <w:rPr>
-          <w:sz w:val="22"/>
-        </w:rPr>
-        <w:t>Cryptocurrencies should be restricted</w:t>
-      </w:r>
-    </w:p>
-    <w:p>
-      <w:pPr>
-        <w:pStyle w:val="NoSpacing"/>
-        <w:ind w:left="720"/>
-        <w:rPr>
-          <w:sz w:val="22"/>
-        </w:rPr>
-      </w:pPr>
-    </w:p>
-    <w:p>
-      <w:pPr>
-        <w:pStyle w:val="NoSpacing"/>
-      </w:pPr>
-    </w:p>
-    <w:p>
-      <w:pPr>
-        <w:pStyle w:val="NoSpacing"/>
-      </w:pPr>
-    </w:p>
-    <w:p>
-      <w:pPr>
-        <w:pStyle w:val="NoSpacing"/>
-      </w:pPr>
-    </w:p>
-    <w:p>
-      <w:pPr>
-        <w:rPr>
-          <w:b/>
-          <w:u w:val="single"/>
-        </w:rPr>
-      </w:pPr>
-      <w:r>
-        <w:rPr>
-          <w:b/>
-          <w:u w:val="single"/>
-        </w:rPr>
-        <w:br w:type="page"/>
+          <w:szCs w:val="22"/>
+        </w:rPr>
+      </w:pPr>
+      <w:r>
+        <w:rPr>
+          <w:color w:val="000000"/>
+          <w:sz w:val="22"/>
+          <w:szCs w:val="22"/>
+        </w:rPr>
+        <w:t>Cryptocurrency is a good way to pay for stuff online without using actual bills. This is good because it eliminates the use of paper bills which are made from trees and other organic materials and encourages the use of virtual currency which helps with the environment. It also makes shopping easier since you don’t physically have to go to the store to buy stuff. Instead with cryptocurrency you can buy stuff online and pay using PayPal, Bitcoin and others without having to go to the store at all. People may be afraid of paying online since criminals can get a hold of their personal identity or bank account info, but there are alternatives like PayPal which keeps your informations safe.</w:t>
+      </w:r>
+      <w:r>
+        <w:rPr>
+          <w:color w:val="000000"/>
+          <w:sz w:val="22"/>
+          <w:szCs w:val="22"/>
+        </w:rPr>
+        <w:t xml:space="preserve"> There should be other security measures that should be implemented to prevent criminals from accessing cryptocurrency services. If the government can make such changes, there would be nothing to gain from restricting the use of cryptocurrencies.</w:t>
       </w:r>
       <w:bookmarkStart w:id="0" w:name="_GoBack"/>
       <w:bookmarkEnd w:id="0"/>
+    </w:p>
+    <w:p>
+      <w:pPr>
+        <w:pStyle w:val="NoSpacing"/>
+      </w:pPr>
+    </w:p>
+    <w:p>
+      <w:pPr>
+        <w:pStyle w:val="NoSpacing"/>
+      </w:pPr>
+    </w:p>
+    <w:p>
+      <w:pPr>
+        <w:rPr>
+          <w:b/>
+          <w:u w:val="single"/>
+        </w:rPr>
+      </w:pPr>
+      <w:r>
+        <w:rPr>
+          <w:b/>
+          <w:u w:val="single"/>
+        </w:rPr>
+        <w:br w:type="page"/>
+      </w:r>
     </w:p>
     <w:p>
       <w:pPr>
@@ -851,21 +832,7 @@
         <w:rPr>
           <w:sz w:val="22"/>
         </w:rPr>
-        <w:t xml:space="preserve">The city of Medicine Hat is worried about the electricity consumption and pollution from this Bitcoin Mining </w:t>
-      </w:r>
-      <w:proofErr w:type="spellStart"/>
-      <w:r>
-        <w:rPr>
-          <w:sz w:val="22"/>
-        </w:rPr>
-        <w:t>facitlity</w:t>
-      </w:r>
-      <w:proofErr w:type="spellEnd"/>
-      <w:r>
-        <w:rPr>
-          <w:sz w:val="22"/>
-        </w:rPr>
-        <w:t>.</w:t>
+        <w:t>The city of Medicine Hat is worried about the electricity consumption and pollution from this Bitcoin Mining facitlity.</w:t>
       </w:r>
       <w:r>
         <w:rPr>
@@ -892,23 +859,7 @@
           <w:b/>
           <w:sz w:val="22"/>
         </w:rPr>
-        <w:t xml:space="preserve">What concern do environmentalists have about the Medicine Hat facility and about </w:t>
-      </w:r>
-      <w:proofErr w:type="spellStart"/>
-      <w:r>
-        <w:rPr>
-          <w:b/>
-          <w:sz w:val="22"/>
-        </w:rPr>
-        <w:t>Bitcion</w:t>
-      </w:r>
-      <w:proofErr w:type="spellEnd"/>
-      <w:r>
-        <w:rPr>
-          <w:b/>
-          <w:sz w:val="22"/>
-        </w:rPr>
-        <w:t xml:space="preserve"> mining in general? E.g. how does Bitcoin mining harm the environment?</w:t>
+        <w:t>What concern do environmentalists have about the Medicine Hat facility and about Bitcion mining in general? E.g. how does Bitcoin mining harm the environment?</w:t>
       </w:r>
     </w:p>
     <w:p>
@@ -947,6 +898,7 @@
           <w:b/>
           <w:sz w:val="22"/>
         </w:rPr>
+        <w:lastRenderedPageBreak/>
         <w:br/>
       </w:r>
     </w:p>
@@ -1066,7 +1018,6 @@
         </w:rPr>
       </w:pPr>
       <w:r>
-        <w:lastRenderedPageBreak/>
         <w:br/>
       </w:r>
     </w:p>
@@ -1222,6 +1173,7 @@
         <w:rPr>
           <w:sz w:val="22"/>
         </w:rPr>
+        <w:lastRenderedPageBreak/>
         <w:t>-People can pay others online without needing to meet with them.</w:t>
       </w:r>
     </w:p>
@@ -1306,21 +1258,7 @@
         <w:rPr>
           <w:sz w:val="22"/>
         </w:rPr>
-        <w:t xml:space="preserve">-Social media accounts can be </w:t>
-      </w:r>
-      <w:proofErr w:type="gramStart"/>
-      <w:r>
-        <w:rPr>
-          <w:sz w:val="22"/>
-        </w:rPr>
-        <w:t>hacked</w:t>
-      </w:r>
-      <w:proofErr w:type="gramEnd"/>
-      <w:r>
-        <w:rPr>
-          <w:sz w:val="22"/>
-        </w:rPr>
-        <w:t xml:space="preserve"> and payment information can be lost.</w:t>
+        <w:t>-Social media accounts can be hacked and payment information can be lost.</w:t>
       </w:r>
     </w:p>
     <w:p>
@@ -1519,8 +1457,19 @@
     </w:p>
     <w:p>
       <w:pPr>
-        <w:pStyle w:val="NoSpacing"/>
-      </w:pPr>
+        <w:pStyle w:val="NormalWeb"/>
+        <w:spacing w:before="0" w:beforeAutospacing="0" w:after="0" w:afterAutospacing="0"/>
+        <w:ind w:left="720"/>
+      </w:pPr>
+      <w:r>
+        <w:rPr>
+          <w:rFonts w:ascii="Arial" w:hAnsi="Arial" w:cs="Arial"/>
+          <w:color w:val="000000"/>
+          <w:sz w:val="22"/>
+          <w:szCs w:val="22"/>
+        </w:rPr>
+        <w:t>Mobile payments should be allowed in Canada because it’s easier to purchase items. It easier to purchase items because you don’t need to bring a wallet or a purse and carry cards, bills, coins and more, instead all you need is your phone. Which means all you’ll be caring is your phone and that means you have an extra hand to carry your groceries. Second it limits the time for you pull out money or credit card to pay, which can take people quite of time to do especially the elderly. It’s efficient because lines at cashier registers will be reduced making it easier on everyone. Third of all you can’t lose your money because its digital making it easier because you won’t be crying that you lost your fifty dollar bill. Instead you’ll be happy to know that you can’t lose your money on your phone, but I can’t say the same for your phone. In conclusion digital payments should be allowed because it can make the shopping experience much more enjoyable and less torturous like having to wait for someone to pull out the rights bills to pay with.</w:t>
+      </w:r>
     </w:p>
     <w:p>
       <w:pPr>
@@ -1528,7 +1477,7 @@
       </w:pPr>
     </w:p>
     <w:sectPr>
-      <w:headerReference w:type="default" r:id="rId11"/>
+      <w:headerReference w:type="default" r:id="rId12"/>
       <w:pgSz w:w="12240" w:h="15840"/>
       <w:pgMar w:top="1440" w:right="1440" w:bottom="720" w:left="1440" w:header="720" w:footer="720" w:gutter="0"/>
       <w:cols w:space="720"/>
@@ -1539,7 +1488,7 @@
 </file>
 
 <file path=word/endnotes.xml><?xml version="1.0" encoding="utf-8"?>
-<w:endnotes xmlns:wpc="http://schemas.microsoft.com/office/word/2010/wordprocessingCanvas" xmlns:cx="http://schemas.microsoft.com/office/drawing/2014/chartex" xmlns:cx1="http://schemas.microsoft.com/office/drawing/2015/9/8/chartex" xmlns:cx2="http://schemas.microsoft.com/office/drawing/2015/10/21/chartex" xmlns:cx3="http://schemas.microsoft.com/office/drawing/2016/5/9/chartex" xmlns:cx4="http://schemas.microsoft.com/office/drawing/2016/5/10/chartex" xmlns:cx5="http://schemas.microsoft.com/office/drawing/2016/5/11/chartex" xmlns:cx6="http://schemas.microsoft.com/office/drawing/2016/5/12/chartex" xmlns:cx7="http://schemas.microsoft.com/office/drawing/2016/5/13/chartex" xmlns:cx8="http://schemas.microsoft.com/office/drawing/2016/5/14/chartex" xmlns:mc="http://schemas.openxmlformats.org/markup-compatibility/2006" xmlns:aink="http://schemas.microsoft.com/office/drawing/2016/ink" xmlns:am3d="http://schemas.microsoft.com/office/drawing/2017/model3d" xmlns:o="urn:schemas-microsoft-com:office:office" xmlns:r="http://schemas.openxmlformats.org/officeDocument/2006/relationships" xmlns:m="http://schemas.openxmlformats.org/officeDocument/2006/math" xmlns:v="urn:schemas-microsoft-com:vml" xmlns:wp14="http://schemas.microsoft.com/office/word/2010/wordprocessingDrawing" xmlns:wp="http://schemas.openxmlformats.org/drawingml/2006/wordprocessingDrawing" xmlns:w10="urn:schemas-microsoft-com:office:word" xmlns:w="http://schemas.openxmlformats.org/wordprocessingml/2006/main" xmlns:w14="http://schemas.microsoft.com/office/word/2010/wordml" xmlns:w15="http://schemas.microsoft.com/office/word/2012/wordml" xmlns:w16cid="http://schemas.microsoft.com/office/word/2016/wordml/cid" xmlns:w16se="http://schemas.microsoft.com/office/word/2015/wordml/symex" xmlns:wpg="http://schemas.microsoft.com/office/word/2010/wordprocessingGroup" xmlns:wpi="http://schemas.microsoft.com/office/word/2010/wordprocessingInk" xmlns:wne="http://schemas.microsoft.com/office/word/2006/wordml" xmlns:wps="http://schemas.microsoft.com/office/word/2010/wordprocessingShape" mc:Ignorable="w14 w15 w16se w16cid wp14">
+<w:endnotes xmlns:wpc="http://schemas.microsoft.com/office/word/2010/wordprocessingCanvas" xmlns:mc="http://schemas.openxmlformats.org/markup-compatibility/2006" xmlns:o="urn:schemas-microsoft-com:office:office" xmlns:r="http://schemas.openxmlformats.org/officeDocument/2006/relationships" xmlns:m="http://schemas.openxmlformats.org/officeDocument/2006/math" xmlns:v="urn:schemas-microsoft-com:vml" xmlns:wp14="http://schemas.microsoft.com/office/word/2010/wordprocessingDrawing" xmlns:wp="http://schemas.openxmlformats.org/drawingml/2006/wordprocessingDrawing" xmlns:w10="urn:schemas-microsoft-com:office:word" xmlns:w="http://schemas.openxmlformats.org/wordprocessingml/2006/main" xmlns:w14="http://schemas.microsoft.com/office/word/2010/wordml" xmlns:w15="http://schemas.microsoft.com/office/word/2012/wordml" xmlns:wpg="http://schemas.microsoft.com/office/word/2010/wordprocessingGroup" xmlns:wpi="http://schemas.microsoft.com/office/word/2010/wordprocessingInk" xmlns:wne="http://schemas.microsoft.com/office/word/2006/wordml" xmlns:wps="http://schemas.microsoft.com/office/word/2010/wordprocessingShape" mc:Ignorable="w14 w15 wp14">
   <w:endnote w:type="separator" w:id="-1">
     <w:p>
       <w:r>
@@ -1553,12 +1502,15 @@
         <w:continuationSeparator/>
       </w:r>
     </w:p>
+  </w:endnote>
+  <w:endnote w:type="continuationNotice" w:id="1">
+    <w:p/>
   </w:endnote>
 </w:endnotes>
 </file>
 
 <file path=word/footnotes.xml><?xml version="1.0" encoding="utf-8"?>
-<w:footnotes xmlns:wpc="http://schemas.microsoft.com/office/word/2010/wordprocessingCanvas" xmlns:cx="http://schemas.microsoft.com/office/drawing/2014/chartex" xmlns:cx1="http://schemas.microsoft.com/office/drawing/2015/9/8/chartex" xmlns:cx2="http://schemas.microsoft.com/office/drawing/2015/10/21/chartex" xmlns:cx3="http://schemas.microsoft.com/office/drawing/2016/5/9/chartex" xmlns:cx4="http://schemas.microsoft.com/office/drawing/2016/5/10/chartex" xmlns:cx5="http://schemas.microsoft.com/office/drawing/2016/5/11/chartex" xmlns:cx6="http://schemas.microsoft.com/office/drawing/2016/5/12/chartex" xmlns:cx7="http://schemas.microsoft.com/office/drawing/2016/5/13/chartex" xmlns:cx8="http://schemas.microsoft.com/office/drawing/2016/5/14/chartex" xmlns:mc="http://schemas.openxmlformats.org/markup-compatibility/2006" xmlns:aink="http://schemas.microsoft.com/office/drawing/2016/ink" xmlns:am3d="http://schemas.microsoft.com/office/drawing/2017/model3d" xmlns:o="urn:schemas-microsoft-com:office:office" xmlns:r="http://schemas.openxmlformats.org/officeDocument/2006/relationships" xmlns:m="http://schemas.openxmlformats.org/officeDocument/2006/math" xmlns:v="urn:schemas-microsoft-com:vml" xmlns:wp14="http://schemas.microsoft.com/office/word/2010/wordprocessingDrawing" xmlns:wp="http://schemas.openxmlformats.org/drawingml/2006/wordprocessingDrawing" xmlns:w10="urn:schemas-microsoft-com:office:word" xmlns:w="http://schemas.openxmlformats.org/wordprocessingml/2006/main" xmlns:w14="http://schemas.microsoft.com/office/word/2010/wordml" xmlns:w15="http://schemas.microsoft.com/office/word/2012/wordml" xmlns:w16cid="http://schemas.microsoft.com/office/word/2016/wordml/cid" xmlns:w16se="http://schemas.microsoft.com/office/word/2015/wordml/symex" xmlns:wpg="http://schemas.microsoft.com/office/word/2010/wordprocessingGroup" xmlns:wpi="http://schemas.microsoft.com/office/word/2010/wordprocessingInk" xmlns:wne="http://schemas.microsoft.com/office/word/2006/wordml" xmlns:wps="http://schemas.microsoft.com/office/word/2010/wordprocessingShape" mc:Ignorable="w14 w15 w16se w16cid wp14">
+<w:footnotes xmlns:wpc="http://schemas.microsoft.com/office/word/2010/wordprocessingCanvas" xmlns:mc="http://schemas.openxmlformats.org/markup-compatibility/2006" xmlns:o="urn:schemas-microsoft-com:office:office" xmlns:r="http://schemas.openxmlformats.org/officeDocument/2006/relationships" xmlns:m="http://schemas.openxmlformats.org/officeDocument/2006/math" xmlns:v="urn:schemas-microsoft-com:vml" xmlns:wp14="http://schemas.microsoft.com/office/word/2010/wordprocessingDrawing" xmlns:wp="http://schemas.openxmlformats.org/drawingml/2006/wordprocessingDrawing" xmlns:w10="urn:schemas-microsoft-com:office:word" xmlns:w="http://schemas.openxmlformats.org/wordprocessingml/2006/main" xmlns:w14="http://schemas.microsoft.com/office/word/2010/wordml" xmlns:w15="http://schemas.microsoft.com/office/word/2012/wordml" xmlns:wpg="http://schemas.microsoft.com/office/word/2010/wordprocessingGroup" xmlns:wpi="http://schemas.microsoft.com/office/word/2010/wordprocessingInk" xmlns:wne="http://schemas.microsoft.com/office/word/2006/wordml" xmlns:wps="http://schemas.microsoft.com/office/word/2010/wordprocessingShape" mc:Ignorable="w14 w15 wp14">
   <w:footnote w:type="separator" w:id="-1">
     <w:p>
       <w:r>
@@ -1572,12 +1524,15 @@
         <w:continuationSeparator/>
       </w:r>
     </w:p>
+  </w:footnote>
+  <w:footnote w:type="continuationNotice" w:id="1">
+    <w:p/>
   </w:footnote>
 </w:footnotes>
 </file>
 
 <file path=word/header1.xml><?xml version="1.0" encoding="utf-8"?>
-<w:hdr xmlns:wpc="http://schemas.microsoft.com/office/word/2010/wordprocessingCanvas" xmlns:cx="http://schemas.microsoft.com/office/drawing/2014/chartex" xmlns:cx1="http://schemas.microsoft.com/office/drawing/2015/9/8/chartex" xmlns:cx2="http://schemas.microsoft.com/office/drawing/2015/10/21/chartex" xmlns:cx3="http://schemas.microsoft.com/office/drawing/2016/5/9/chartex" xmlns:cx4="http://schemas.microsoft.com/office/drawing/2016/5/10/chartex" xmlns:cx5="http://schemas.microsoft.com/office/drawing/2016/5/11/chartex" xmlns:cx6="http://schemas.microsoft.com/office/drawing/2016/5/12/chartex" xmlns:cx7="http://schemas.microsoft.com/office/drawing/2016/5/13/chartex" xmlns:cx8="http://schemas.microsoft.com/office/drawing/2016/5/14/chartex" xmlns:mc="http://schemas.openxmlformats.org/markup-compatibility/2006" xmlns:aink="http://schemas.microsoft.com/office/drawing/2016/ink" xmlns:am3d="http://schemas.microsoft.com/office/drawing/2017/model3d" xmlns:o="urn:schemas-microsoft-com:office:office" xmlns:r="http://schemas.openxmlformats.org/officeDocument/2006/relationships" xmlns:m="http://schemas.openxmlformats.org/officeDocument/2006/math" xmlns:v="urn:schemas-microsoft-com:vml" xmlns:wp14="http://schemas.microsoft.com/office/word/2010/wordprocessingDrawing" xmlns:wp="http://schemas.openxmlformats.org/drawingml/2006/wordprocessingDrawing" xmlns:w10="urn:schemas-microsoft-com:office:word" xmlns:w="http://schemas.openxmlformats.org/wordprocessingml/2006/main" xmlns:w14="http://schemas.microsoft.com/office/word/2010/wordml" xmlns:w15="http://schemas.microsoft.com/office/word/2012/wordml" xmlns:w16cid="http://schemas.microsoft.com/office/word/2016/wordml/cid" xmlns:w16se="http://schemas.microsoft.com/office/word/2015/wordml/symex" xmlns:wpg="http://schemas.microsoft.com/office/word/2010/wordprocessingGroup" xmlns:wpi="http://schemas.microsoft.com/office/word/2010/wordprocessingInk" xmlns:wne="http://schemas.microsoft.com/office/word/2006/wordml" xmlns:wps="http://schemas.microsoft.com/office/word/2010/wordprocessingShape" mc:Ignorable="w14 w15 w16se w16cid wp14">
+<w:hdr xmlns:wpc="http://schemas.microsoft.com/office/word/2010/wordprocessingCanvas" xmlns:mc="http://schemas.openxmlformats.org/markup-compatibility/2006" xmlns:o="urn:schemas-microsoft-com:office:office" xmlns:r="http://schemas.openxmlformats.org/officeDocument/2006/relationships" xmlns:m="http://schemas.openxmlformats.org/officeDocument/2006/math" xmlns:v="urn:schemas-microsoft-com:vml" xmlns:wp14="http://schemas.microsoft.com/office/word/2010/wordprocessingDrawing" xmlns:wp="http://schemas.openxmlformats.org/drawingml/2006/wordprocessingDrawing" xmlns:w10="urn:schemas-microsoft-com:office:word" xmlns:w="http://schemas.openxmlformats.org/wordprocessingml/2006/main" xmlns:w14="http://schemas.microsoft.com/office/word/2010/wordml" xmlns:w15="http://schemas.microsoft.com/office/word/2012/wordml" xmlns:wpg="http://schemas.microsoft.com/office/word/2010/wordprocessingGroup" xmlns:wpi="http://schemas.microsoft.com/office/word/2010/wordprocessingInk" xmlns:wne="http://schemas.microsoft.com/office/word/2006/wordml" xmlns:wps="http://schemas.microsoft.com/office/word/2010/wordprocessingShape" mc:Ignorable="w14 w15 wp14">
   <w:p>
     <w:pPr>
       <w:pStyle w:val="Header"/>
@@ -1648,8 +1603,8 @@
 </file>
 
 <file path=word/numbering.xml><?xml version="1.0" encoding="utf-8"?>
-<w:numbering xmlns:wpc="http://schemas.microsoft.com/office/word/2010/wordprocessingCanvas" xmlns:cx="http://schemas.microsoft.com/office/drawing/2014/chartex" xmlns:cx1="http://schemas.microsoft.com/office/drawing/2015/9/8/chartex" xmlns:cx2="http://schemas.microsoft.com/office/drawing/2015/10/21/chartex" xmlns:cx3="http://schemas.microsoft.com/office/drawing/2016/5/9/chartex" xmlns:cx4="http://schemas.microsoft.com/office/drawing/2016/5/10/chartex" xmlns:cx5="http://schemas.microsoft.com/office/drawing/2016/5/11/chartex" xmlns:cx6="http://schemas.microsoft.com/office/drawing/2016/5/12/chartex" xmlns:cx7="http://schemas.microsoft.com/office/drawing/2016/5/13/chartex" xmlns:cx8="http://schemas.microsoft.com/office/drawing/2016/5/14/chartex" xmlns:mc="http://schemas.openxmlformats.org/markup-compatibility/2006" xmlns:aink="http://schemas.microsoft.com/office/drawing/2016/ink" xmlns:am3d="http://schemas.microsoft.com/office/drawing/2017/model3d" xmlns:o="urn:schemas-microsoft-com:office:office" xmlns:r="http://schemas.openxmlformats.org/officeDocument/2006/relationships" xmlns:m="http://schemas.openxmlformats.org/officeDocument/2006/math" xmlns:v="urn:schemas-microsoft-com:vml" xmlns:wp14="http://schemas.microsoft.com/office/word/2010/wordprocessingDrawing" xmlns:wp="http://schemas.openxmlformats.org/drawingml/2006/wordprocessingDrawing" xmlns:w10="urn:schemas-microsoft-com:office:word" xmlns:w="http://schemas.openxmlformats.org/wordprocessingml/2006/main" xmlns:w14="http://schemas.microsoft.com/office/word/2010/wordml" xmlns:w15="http://schemas.microsoft.com/office/word/2012/wordml" xmlns:w16cid="http://schemas.microsoft.com/office/word/2016/wordml/cid" xmlns:w16se="http://schemas.microsoft.com/office/word/2015/wordml/symex" xmlns:wpg="http://schemas.microsoft.com/office/word/2010/wordprocessingGroup" xmlns:wpi="http://schemas.microsoft.com/office/word/2010/wordprocessingInk" xmlns:wne="http://schemas.microsoft.com/office/word/2006/wordml" xmlns:wps="http://schemas.microsoft.com/office/word/2010/wordprocessingShape" mc:Ignorable="w14 w15 w16se w16cid wp14">
-  <w:abstractNum w:abstractNumId="0" w15:restartNumberingAfterBreak="0">
+<w:numbering xmlns:wpc="http://schemas.microsoft.com/office/word/2010/wordprocessingCanvas" xmlns:mc="http://schemas.openxmlformats.org/markup-compatibility/2006" xmlns:o="urn:schemas-microsoft-com:office:office" xmlns:r="http://schemas.openxmlformats.org/officeDocument/2006/relationships" xmlns:m="http://schemas.openxmlformats.org/officeDocument/2006/math" xmlns:v="urn:schemas-microsoft-com:vml" xmlns:wp14="http://schemas.microsoft.com/office/word/2010/wordprocessingDrawing" xmlns:wp="http://schemas.openxmlformats.org/drawingml/2006/wordprocessingDrawing" xmlns:w10="urn:schemas-microsoft-com:office:word" xmlns:w="http://schemas.openxmlformats.org/wordprocessingml/2006/main" xmlns:w14="http://schemas.microsoft.com/office/word/2010/wordml" xmlns:w15="http://schemas.microsoft.com/office/word/2012/wordml" xmlns:wpg="http://schemas.microsoft.com/office/word/2010/wordprocessingGroup" xmlns:wpi="http://schemas.microsoft.com/office/word/2010/wordprocessingInk" xmlns:wne="http://schemas.microsoft.com/office/word/2006/wordml" xmlns:wps="http://schemas.microsoft.com/office/word/2010/wordprocessingShape" mc:Ignorable="w14 w15 wp14">
+  <w:abstractNum w:abstractNumId="0">
     <w:nsid w:val="19F21082"/>
     <w:multiLevelType w:val="hybridMultilevel"/>
     <w:tmpl w:val="796A525E"/>
@@ -1740,7 +1695,7 @@
       </w:pPr>
     </w:lvl>
   </w:abstractNum>
-  <w:abstractNum w:abstractNumId="1" w15:restartNumberingAfterBreak="0">
+  <w:abstractNum w:abstractNumId="1">
     <w:nsid w:val="24121032"/>
     <w:multiLevelType w:val="hybridMultilevel"/>
     <w:tmpl w:val="08AE5AEA"/>
@@ -1853,7 +1808,7 @@
       </w:rPr>
     </w:lvl>
   </w:abstractNum>
-  <w:abstractNum w:abstractNumId="2" w15:restartNumberingAfterBreak="0">
+  <w:abstractNum w:abstractNumId="2">
     <w:nsid w:val="2BA05C60"/>
     <w:multiLevelType w:val="hybridMultilevel"/>
     <w:tmpl w:val="425C4F3E"/>
@@ -1966,7 +1921,7 @@
       </w:rPr>
     </w:lvl>
   </w:abstractNum>
-  <w:abstractNum w:abstractNumId="3" w15:restartNumberingAfterBreak="0">
+  <w:abstractNum w:abstractNumId="3">
     <w:nsid w:val="33753F31"/>
     <w:multiLevelType w:val="hybridMultilevel"/>
     <w:tmpl w:val="EC0896BA"/>
@@ -2079,7 +2034,7 @@
       </w:rPr>
     </w:lvl>
   </w:abstractNum>
-  <w:abstractNum w:abstractNumId="4" w15:restartNumberingAfterBreak="0">
+  <w:abstractNum w:abstractNumId="4">
     <w:nsid w:val="3AC60F82"/>
     <w:multiLevelType w:val="hybridMultilevel"/>
     <w:tmpl w:val="996666C8"/>
@@ -2168,7 +2123,7 @@
       </w:pPr>
     </w:lvl>
   </w:abstractNum>
-  <w:abstractNum w:abstractNumId="5" w15:restartNumberingAfterBreak="0">
+  <w:abstractNum w:abstractNumId="5">
     <w:nsid w:val="52C219C0"/>
     <w:multiLevelType w:val="hybridMultilevel"/>
     <w:tmpl w:val="4614C0B6"/>
@@ -2254,7 +2209,7 @@
       </w:pPr>
     </w:lvl>
   </w:abstractNum>
-  <w:abstractNum w:abstractNumId="6" w15:restartNumberingAfterBreak="0">
+  <w:abstractNum w:abstractNumId="6">
     <w:nsid w:val="612A632D"/>
     <w:multiLevelType w:val="hybridMultilevel"/>
     <w:tmpl w:val="996666C8"/>
@@ -2343,7 +2298,7 @@
       </w:pPr>
     </w:lvl>
   </w:abstractNum>
-  <w:abstractNum w:abstractNumId="7" w15:restartNumberingAfterBreak="0">
+  <w:abstractNum w:abstractNumId="7">
     <w:nsid w:val="7A4B6C71"/>
     <w:multiLevelType w:val="hybridMultilevel"/>
     <w:tmpl w:val="996666C8"/>
@@ -2460,7 +2415,7 @@
 </file>
 
 <file path=word/styles.xml><?xml version="1.0" encoding="utf-8"?>
-<w:styles xmlns:mc="http://schemas.openxmlformats.org/markup-compatibility/2006" xmlns:r="http://schemas.openxmlformats.org/officeDocument/2006/relationships" xmlns:w="http://schemas.openxmlformats.org/wordprocessingml/2006/main" xmlns:w14="http://schemas.microsoft.com/office/word/2010/wordml" xmlns:w15="http://schemas.microsoft.com/office/word/2012/wordml" xmlns:w16cid="http://schemas.microsoft.com/office/word/2016/wordml/cid" xmlns:w16se="http://schemas.microsoft.com/office/word/2015/wordml/symex" mc:Ignorable="w14 w15 w16se w16cid">
+<w:styles xmlns:mc="http://schemas.openxmlformats.org/markup-compatibility/2006" xmlns:r="http://schemas.openxmlformats.org/officeDocument/2006/relationships" xmlns:w="http://schemas.openxmlformats.org/wordprocessingml/2006/main" xmlns:w14="http://schemas.microsoft.com/office/word/2010/wordml" xmlns:w15="http://schemas.microsoft.com/office/word/2012/wordml" mc:Ignorable="w14 w15">
   <w:docDefaults>
     <w:rPrDefault>
       <w:rPr>
@@ -2472,7 +2427,7 @@
     </w:rPrDefault>
     <w:pPrDefault/>
   </w:docDefaults>
-  <w:latentStyles w:defLockedState="0" w:defUIPriority="99" w:defSemiHidden="0" w:defUnhideWhenUsed="0" w:defQFormat="0" w:count="375">
+  <w:latentStyles w:defLockedState="0" w:defUIPriority="99" w:defSemiHidden="0" w:defUnhideWhenUsed="0" w:defQFormat="0" w:count="371">
     <w:lsdException w:name="Normal" w:uiPriority="0" w:qFormat="1"/>
     <w:lsdException w:name="heading 1" w:uiPriority="9" w:qFormat="1"/>
     <w:lsdException w:name="heading 2" w:semiHidden="1" w:uiPriority="9" w:unhideWhenUsed="1" w:qFormat="1"/>
@@ -2578,6 +2533,7 @@
     <w:lsdException w:name="HTML Sample" w:semiHidden="1" w:unhideWhenUsed="1"/>
     <w:lsdException w:name="HTML Typewriter" w:semiHidden="1" w:unhideWhenUsed="1"/>
     <w:lsdException w:name="HTML Variable" w:semiHidden="1" w:unhideWhenUsed="1"/>
+    <w:lsdException w:name="Normal Table" w:semiHidden="1" w:unhideWhenUsed="1"/>
     <w:lsdException w:name="annotation subject" w:semiHidden="1" w:unhideWhenUsed="1"/>
     <w:lsdException w:name="No List" w:semiHidden="1" w:unhideWhenUsed="1"/>
     <w:lsdException w:name="Outline List 1" w:semiHidden="1" w:unhideWhenUsed="1"/>
@@ -2621,8 +2577,10 @@
     <w:lsdException w:name="Table Elegant" w:semiHidden="1" w:unhideWhenUsed="1"/>
     <w:lsdException w:name="Table Professional" w:semiHidden="1" w:unhideWhenUsed="1"/>
     <w:lsdException w:name="Table Subtle 1" w:semiHidden="1" w:unhideWhenUsed="1"/>
+    <w:lsdException w:name="Table Subtle 2" w:semiHidden="1" w:unhideWhenUsed="1"/>
     <w:lsdException w:name="Table Web 1" w:semiHidden="1" w:unhideWhenUsed="1"/>
     <w:lsdException w:name="Table Web 2" w:semiHidden="1" w:unhideWhenUsed="1"/>
+    <w:lsdException w:name="Table Web 3" w:semiHidden="1" w:unhideWhenUsed="1"/>
     <w:lsdException w:name="Balloon Text" w:semiHidden="1" w:unhideWhenUsed="1"/>
     <w:lsdException w:name="Table Grid" w:uiPriority="39"/>
     <w:lsdException w:name="Table Theme" w:semiHidden="1" w:unhideWhenUsed="1"/>
@@ -2841,10 +2799,6 @@
     <w:lsdException w:name="List Table 5 Dark Accent 6" w:uiPriority="50"/>
     <w:lsdException w:name="List Table 6 Colorful Accent 6" w:uiPriority="51"/>
     <w:lsdException w:name="List Table 7 Colorful Accent 6" w:uiPriority="52"/>
-    <w:lsdException w:name="Mention" w:semiHidden="1" w:unhideWhenUsed="1"/>
-    <w:lsdException w:name="Smart Hyperlink" w:semiHidden="1" w:unhideWhenUsed="1"/>
-    <w:lsdException w:name="Hashtag" w:semiHidden="1" w:unhideWhenUsed="1"/>
-    <w:lsdException w:name="Unresolved Mention" w:semiHidden="1" w:unhideWhenUsed="1"/>
   </w:latentStyles>
   <w:style w:type="paragraph" w:default="1" w:styleId="Normal">
     <w:name w:val="Normal"/>
@@ -2935,6 +2889,20 @@
     <w:rPr>
       <w:color w:val="0563C1" w:themeColor="hyperlink"/>
       <w:u w:val="single"/>
+    </w:rPr>
+  </w:style>
+  <w:style w:type="paragraph" w:styleId="NormalWeb">
+    <w:name w:val="Normal (Web)"/>
+    <w:basedOn w:val="Normal"/>
+    <w:uiPriority w:val="99"/>
+    <w:semiHidden/>
+    <w:unhideWhenUsed/>
+    <w:rsid w:val="00F542F5"/>
+    <w:pPr>
+      <w:spacing w:before="100" w:beforeAutospacing="1" w:after="100" w:afterAutospacing="1"/>
+    </w:pPr>
+    <w:rPr>
+      <w:rFonts w:ascii="Times New Roman" w:eastAsia="Times New Roman" w:hAnsi="Times New Roman" w:cs="Times New Roman"/>
     </w:rPr>
   </w:style>
 </w:styles>
@@ -3199,4 +3167,16 @@
     </a:ext>
   </a:extLst>
 </a:theme>
+</file>
+
+<file path=customXml/item1.xml><?xml version="1.0" encoding="utf-8"?>
+<b:Sources xmlns:b="http://schemas.openxmlformats.org/officeDocument/2006/bibliography" xmlns="http://schemas.openxmlformats.org/officeDocument/2006/bibliography" SelectedStyle="\APASixthEditionOfficeOnline.xsl" StyleName="APA" Version="6"/>
+</file>
+
+<file path=customXml/itemProps1.xml><?xml version="1.0" encoding="utf-8"?>
+<ds:datastoreItem xmlns:ds="http://schemas.openxmlformats.org/officeDocument/2006/customXml" ds:itemID="{35A40973-B66B-41D2-99E4-BEF55D86E940}">
+  <ds:schemaRefs>
+    <ds:schemaRef ds:uri="http://schemas.openxmlformats.org/officeDocument/2006/bibliography"/>
+  </ds:schemaRefs>
+</ds:datastoreItem>
 </file>
</xml_diff>